<commit_message>
added some more labs without commits :/
</commit_message>
<xml_diff>
--- a/1term/OperatingSystems/Lab4/OC_Лабораторная_работа_04_Потоки.docx
+++ b/1term/OperatingSystems/Lab4/OC_Лабораторная_работа_04_Потоки.docx
@@ -1,6 +1,6 @@
 
 <file path=word/document.xml><?xml version="1.0" encoding="utf-8"?>
-<w:document xmlns:wpc="http://schemas.microsoft.com/office/word/2010/wordprocessingCanvas" xmlns:mc="http://schemas.openxmlformats.org/markup-compatibility/2006" xmlns:o="urn:schemas-microsoft-com:office:office" xmlns:r="http://schemas.openxmlformats.org/officeDocument/2006/relationships" xmlns:m="http://schemas.openxmlformats.org/officeDocument/2006/math" xmlns:v="urn:schemas-microsoft-com:vml" xmlns:wp14="http://schemas.microsoft.com/office/word/2010/wordprocessingDrawing" xmlns:wp="http://schemas.openxmlformats.org/drawingml/2006/wordprocessingDrawing" xmlns:w10="urn:schemas-microsoft-com:office:word" xmlns:w="http://schemas.openxmlformats.org/wordprocessingml/2006/main" xmlns:w14="http://schemas.microsoft.com/office/word/2010/wordml" xmlns:w15="http://schemas.microsoft.com/office/word/2012/wordml" xmlns:wpg="http://schemas.microsoft.com/office/word/2010/wordprocessingGroup" xmlns:wpi="http://schemas.microsoft.com/office/word/2010/wordprocessingInk" xmlns:wne="http://schemas.microsoft.com/office/word/2006/wordml" xmlns:wps="http://schemas.microsoft.com/office/word/2010/wordprocessingShape" mc:Ignorable="w14 w15 wp14">
+<w:document xmlns:wpc="http://schemas.microsoft.com/office/word/2010/wordprocessingCanvas" xmlns:cx="http://schemas.microsoft.com/office/drawing/2014/chartex" xmlns:mc="http://schemas.openxmlformats.org/markup-compatibility/2006" xmlns:o="urn:schemas-microsoft-com:office:office" xmlns:r="http://schemas.openxmlformats.org/officeDocument/2006/relationships" xmlns:m="http://schemas.openxmlformats.org/officeDocument/2006/math" xmlns:v="urn:schemas-microsoft-com:vml" xmlns:wp14="http://schemas.microsoft.com/office/word/2010/wordprocessingDrawing" xmlns:wp="http://schemas.openxmlformats.org/drawingml/2006/wordprocessingDrawing" xmlns:w10="urn:schemas-microsoft-com:office:word" xmlns:w="http://schemas.openxmlformats.org/wordprocessingml/2006/main" xmlns:w14="http://schemas.microsoft.com/office/word/2010/wordml" xmlns:w15="http://schemas.microsoft.com/office/word/2012/wordml" xmlns:w16se="http://schemas.microsoft.com/office/word/2015/wordml/symex" xmlns:wpg="http://schemas.microsoft.com/office/word/2010/wordprocessingGroup" xmlns:wpi="http://schemas.microsoft.com/office/word/2010/wordprocessingInk" xmlns:wne="http://schemas.microsoft.com/office/word/2006/wordml" xmlns:wps="http://schemas.microsoft.com/office/word/2010/wordprocessingShape" mc:Ignorable="w14 w15 w16se wp14">
   <w:body>
     <w:p>
       <w:pPr>
@@ -46,8 +46,6 @@
         </w:rPr>
         <w:t>OC</w:t>
       </w:r>
-      <w:bookmarkStart w:id="0" w:name="_GoBack"/>
-      <w:bookmarkEnd w:id="0"/>
     </w:p>
     <w:p>
       <w:pPr>
@@ -5803,7 +5801,23 @@
           <w:sz w:val="28"/>
           <w:szCs w:val="28"/>
         </w:rPr>
-        <w:t xml:space="preserve">Чем отличаются приоритетная многопоточность от и кооперативной многопоточности? </w:t>
+        <w:t>Чем отличаются пр</w:t>
+      </w:r>
+      <w:r>
+        <w:rPr>
+          <w:rFonts w:ascii="Courier New" w:hAnsi="Courier New" w:cs="Courier New"/>
+          <w:sz w:val="28"/>
+          <w:szCs w:val="28"/>
+        </w:rPr>
+        <w:t xml:space="preserve">иоритетная многопоточность от </w:t>
+      </w:r>
+      <w:r>
+        <w:rPr>
+          <w:rFonts w:ascii="Courier New" w:hAnsi="Courier New" w:cs="Courier New"/>
+          <w:sz w:val="28"/>
+          <w:szCs w:val="28"/>
+        </w:rPr>
+        <w:t xml:space="preserve">кооперативной многопоточности? </w:t>
       </w:r>
     </w:p>
     <w:p>
@@ -5866,7 +5880,17 @@
           <w:sz w:val="28"/>
           <w:szCs w:val="28"/>
         </w:rPr>
-        <w:t>Что такое контекст потока и для чего он нужен?</w:t>
+        <w:t>Что такое контекст поток</w:t>
+      </w:r>
+      <w:bookmarkStart w:id="0" w:name="_GoBack"/>
+      <w:bookmarkEnd w:id="0"/>
+      <w:r>
+        <w:rPr>
+          <w:rFonts w:ascii="Courier New" w:hAnsi="Courier New" w:cs="Courier New"/>
+          <w:sz w:val="28"/>
+          <w:szCs w:val="28"/>
+        </w:rPr>
+        <w:t>а и для чего он нужен?</w:t>
       </w:r>
     </w:p>
     <w:p>
@@ -6117,7 +6141,7 @@
 </file>
 
 <file path=word/endnotes.xml><?xml version="1.0" encoding="utf-8"?>
-<w:endnotes xmlns:wpc="http://schemas.microsoft.com/office/word/2010/wordprocessingCanvas" xmlns:mc="http://schemas.openxmlformats.org/markup-compatibility/2006" xmlns:o="urn:schemas-microsoft-com:office:office" xmlns:r="http://schemas.openxmlformats.org/officeDocument/2006/relationships" xmlns:m="http://schemas.openxmlformats.org/officeDocument/2006/math" xmlns:v="urn:schemas-microsoft-com:vml" xmlns:wp14="http://schemas.microsoft.com/office/word/2010/wordprocessingDrawing" xmlns:wp="http://schemas.openxmlformats.org/drawingml/2006/wordprocessingDrawing" xmlns:w10="urn:schemas-microsoft-com:office:word" xmlns:w="http://schemas.openxmlformats.org/wordprocessingml/2006/main" xmlns:w14="http://schemas.microsoft.com/office/word/2010/wordml" xmlns:w15="http://schemas.microsoft.com/office/word/2012/wordml" xmlns:wpg="http://schemas.microsoft.com/office/word/2010/wordprocessingGroup" xmlns:wpi="http://schemas.microsoft.com/office/word/2010/wordprocessingInk" xmlns:wne="http://schemas.microsoft.com/office/word/2006/wordml" xmlns:wps="http://schemas.microsoft.com/office/word/2010/wordprocessingShape" mc:Ignorable="w14 w15 wp14">
+<w:endnotes xmlns:wpc="http://schemas.microsoft.com/office/word/2010/wordprocessingCanvas" xmlns:cx="http://schemas.microsoft.com/office/drawing/2014/chartex" xmlns:mc="http://schemas.openxmlformats.org/markup-compatibility/2006" xmlns:o="urn:schemas-microsoft-com:office:office" xmlns:r="http://schemas.openxmlformats.org/officeDocument/2006/relationships" xmlns:m="http://schemas.openxmlformats.org/officeDocument/2006/math" xmlns:v="urn:schemas-microsoft-com:vml" xmlns:wp14="http://schemas.microsoft.com/office/word/2010/wordprocessingDrawing" xmlns:wp="http://schemas.openxmlformats.org/drawingml/2006/wordprocessingDrawing" xmlns:w10="urn:schemas-microsoft-com:office:word" xmlns:w="http://schemas.openxmlformats.org/wordprocessingml/2006/main" xmlns:w14="http://schemas.microsoft.com/office/word/2010/wordml" xmlns:w15="http://schemas.microsoft.com/office/word/2012/wordml" xmlns:w16se="http://schemas.microsoft.com/office/word/2015/wordml/symex" xmlns:wpg="http://schemas.microsoft.com/office/word/2010/wordprocessingGroup" xmlns:wpi="http://schemas.microsoft.com/office/word/2010/wordprocessingInk" xmlns:wne="http://schemas.microsoft.com/office/word/2006/wordml" xmlns:wps="http://schemas.microsoft.com/office/word/2010/wordprocessingShape" mc:Ignorable="w14 w15 w16se wp14">
   <w:endnote w:type="separator" w:id="-1">
     <w:p>
       <w:pPr>
@@ -6142,7 +6166,7 @@
 </file>
 
 <file path=word/footer1.xml><?xml version="1.0" encoding="utf-8"?>
-<w:ftr xmlns:wpc="http://schemas.microsoft.com/office/word/2010/wordprocessingCanvas" xmlns:mc="http://schemas.openxmlformats.org/markup-compatibility/2006" xmlns:o="urn:schemas-microsoft-com:office:office" xmlns:r="http://schemas.openxmlformats.org/officeDocument/2006/relationships" xmlns:m="http://schemas.openxmlformats.org/officeDocument/2006/math" xmlns:v="urn:schemas-microsoft-com:vml" xmlns:wp14="http://schemas.microsoft.com/office/word/2010/wordprocessingDrawing" xmlns:wp="http://schemas.openxmlformats.org/drawingml/2006/wordprocessingDrawing" xmlns:w10="urn:schemas-microsoft-com:office:word" xmlns:w="http://schemas.openxmlformats.org/wordprocessingml/2006/main" xmlns:w14="http://schemas.microsoft.com/office/word/2010/wordml" xmlns:w15="http://schemas.microsoft.com/office/word/2012/wordml" xmlns:wpg="http://schemas.microsoft.com/office/word/2010/wordprocessingGroup" xmlns:wpi="http://schemas.microsoft.com/office/word/2010/wordprocessingInk" xmlns:wne="http://schemas.microsoft.com/office/word/2006/wordml" xmlns:wps="http://schemas.microsoft.com/office/word/2010/wordprocessingShape" mc:Ignorable="w14 w15 wp14">
+<w:ftr xmlns:wpc="http://schemas.microsoft.com/office/word/2010/wordprocessingCanvas" xmlns:cx="http://schemas.microsoft.com/office/drawing/2014/chartex" xmlns:mc="http://schemas.openxmlformats.org/markup-compatibility/2006" xmlns:o="urn:schemas-microsoft-com:office:office" xmlns:r="http://schemas.openxmlformats.org/officeDocument/2006/relationships" xmlns:m="http://schemas.openxmlformats.org/officeDocument/2006/math" xmlns:v="urn:schemas-microsoft-com:vml" xmlns:wp14="http://schemas.microsoft.com/office/word/2010/wordprocessingDrawing" xmlns:wp="http://schemas.openxmlformats.org/drawingml/2006/wordprocessingDrawing" xmlns:w10="urn:schemas-microsoft-com:office:word" xmlns:w="http://schemas.openxmlformats.org/wordprocessingml/2006/main" xmlns:w14="http://schemas.microsoft.com/office/word/2010/wordml" xmlns:w15="http://schemas.microsoft.com/office/word/2012/wordml" xmlns:w16se="http://schemas.microsoft.com/office/word/2015/wordml/symex" xmlns:wpg="http://schemas.microsoft.com/office/word/2010/wordprocessingGroup" xmlns:wpi="http://schemas.microsoft.com/office/word/2010/wordprocessingInk" xmlns:wne="http://schemas.microsoft.com/office/word/2006/wordml" xmlns:wps="http://schemas.microsoft.com/office/word/2010/wordprocessingShape" mc:Ignorable="w14 w15 w16se wp14">
   <w:sdt>
     <w:sdtPr>
       <w:id w:val="30385134"/>
@@ -6171,7 +6195,7 @@
           <w:rPr>
             <w:noProof/>
           </w:rPr>
-          <w:t>3</w:t>
+          <w:t>4</w:t>
         </w:r>
         <w:r>
           <w:fldChar w:fldCharType="end"/>
@@ -6188,7 +6212,7 @@
 </file>
 
 <file path=word/footnotes.xml><?xml version="1.0" encoding="utf-8"?>
-<w:footnotes xmlns:wpc="http://schemas.microsoft.com/office/word/2010/wordprocessingCanvas" xmlns:mc="http://schemas.openxmlformats.org/markup-compatibility/2006" xmlns:o="urn:schemas-microsoft-com:office:office" xmlns:r="http://schemas.openxmlformats.org/officeDocument/2006/relationships" xmlns:m="http://schemas.openxmlformats.org/officeDocument/2006/math" xmlns:v="urn:schemas-microsoft-com:vml" xmlns:wp14="http://schemas.microsoft.com/office/word/2010/wordprocessingDrawing" xmlns:wp="http://schemas.openxmlformats.org/drawingml/2006/wordprocessingDrawing" xmlns:w10="urn:schemas-microsoft-com:office:word" xmlns:w="http://schemas.openxmlformats.org/wordprocessingml/2006/main" xmlns:w14="http://schemas.microsoft.com/office/word/2010/wordml" xmlns:w15="http://schemas.microsoft.com/office/word/2012/wordml" xmlns:wpg="http://schemas.microsoft.com/office/word/2010/wordprocessingGroup" xmlns:wpi="http://schemas.microsoft.com/office/word/2010/wordprocessingInk" xmlns:wne="http://schemas.microsoft.com/office/word/2006/wordml" xmlns:wps="http://schemas.microsoft.com/office/word/2010/wordprocessingShape" mc:Ignorable="w14 w15 wp14">
+<w:footnotes xmlns:wpc="http://schemas.microsoft.com/office/word/2010/wordprocessingCanvas" xmlns:cx="http://schemas.microsoft.com/office/drawing/2014/chartex" xmlns:mc="http://schemas.openxmlformats.org/markup-compatibility/2006" xmlns:o="urn:schemas-microsoft-com:office:office" xmlns:r="http://schemas.openxmlformats.org/officeDocument/2006/relationships" xmlns:m="http://schemas.openxmlformats.org/officeDocument/2006/math" xmlns:v="urn:schemas-microsoft-com:vml" xmlns:wp14="http://schemas.microsoft.com/office/word/2010/wordprocessingDrawing" xmlns:wp="http://schemas.openxmlformats.org/drawingml/2006/wordprocessingDrawing" xmlns:w10="urn:schemas-microsoft-com:office:word" xmlns:w="http://schemas.openxmlformats.org/wordprocessingml/2006/main" xmlns:w14="http://schemas.microsoft.com/office/word/2010/wordml" xmlns:w15="http://schemas.microsoft.com/office/word/2012/wordml" xmlns:w16se="http://schemas.microsoft.com/office/word/2015/wordml/symex" xmlns:wpg="http://schemas.microsoft.com/office/word/2010/wordprocessingGroup" xmlns:wpi="http://schemas.microsoft.com/office/word/2010/wordprocessingInk" xmlns:wne="http://schemas.microsoft.com/office/word/2006/wordml" xmlns:wps="http://schemas.microsoft.com/office/word/2010/wordprocessingShape" mc:Ignorable="w14 w15 w16se wp14">
   <w:footnote w:type="separator" w:id="-1">
     <w:p>
       <w:pPr>
@@ -6213,7 +6237,7 @@
 </file>
 
 <file path=word/numbering.xml><?xml version="1.0" encoding="utf-8"?>
-<w:numbering xmlns:wpc="http://schemas.microsoft.com/office/word/2010/wordprocessingCanvas" xmlns:mc="http://schemas.openxmlformats.org/markup-compatibility/2006" xmlns:o="urn:schemas-microsoft-com:office:office" xmlns:r="http://schemas.openxmlformats.org/officeDocument/2006/relationships" xmlns:m="http://schemas.openxmlformats.org/officeDocument/2006/math" xmlns:v="urn:schemas-microsoft-com:vml" xmlns:wp14="http://schemas.microsoft.com/office/word/2010/wordprocessingDrawing" xmlns:wp="http://schemas.openxmlformats.org/drawingml/2006/wordprocessingDrawing" xmlns:w10="urn:schemas-microsoft-com:office:word" xmlns:w="http://schemas.openxmlformats.org/wordprocessingml/2006/main" xmlns:w14="http://schemas.microsoft.com/office/word/2010/wordml" xmlns:w15="http://schemas.microsoft.com/office/word/2012/wordml" xmlns:wpg="http://schemas.microsoft.com/office/word/2010/wordprocessingGroup" xmlns:wpi="http://schemas.microsoft.com/office/word/2010/wordprocessingInk" xmlns:wne="http://schemas.microsoft.com/office/word/2006/wordml" xmlns:wps="http://schemas.microsoft.com/office/word/2010/wordprocessingShape" mc:Ignorable="w14 w15 wp14">
+<w:numbering xmlns:wpc="http://schemas.microsoft.com/office/word/2010/wordprocessingCanvas" xmlns:cx="http://schemas.microsoft.com/office/drawing/2014/chartex" xmlns:mc="http://schemas.openxmlformats.org/markup-compatibility/2006" xmlns:o="urn:schemas-microsoft-com:office:office" xmlns:r="http://schemas.openxmlformats.org/officeDocument/2006/relationships" xmlns:m="http://schemas.openxmlformats.org/officeDocument/2006/math" xmlns:v="urn:schemas-microsoft-com:vml" xmlns:wp14="http://schemas.microsoft.com/office/word/2010/wordprocessingDrawing" xmlns:wp="http://schemas.openxmlformats.org/drawingml/2006/wordprocessingDrawing" xmlns:w10="urn:schemas-microsoft-com:office:word" xmlns:w="http://schemas.openxmlformats.org/wordprocessingml/2006/main" xmlns:w14="http://schemas.microsoft.com/office/word/2010/wordml" xmlns:w15="http://schemas.microsoft.com/office/word/2012/wordml" xmlns:w16se="http://schemas.microsoft.com/office/word/2015/wordml/symex" xmlns:wpg="http://schemas.microsoft.com/office/word/2010/wordprocessingGroup" xmlns:wpi="http://schemas.microsoft.com/office/word/2010/wordprocessingInk" xmlns:wne="http://schemas.microsoft.com/office/word/2006/wordml" xmlns:wps="http://schemas.microsoft.com/office/word/2010/wordprocessingShape" mc:Ignorable="w14 w15 w16se wp14">
   <w:abstractNum w:abstractNumId="0" w15:restartNumberingAfterBreak="0">
     <w:nsid w:val="53E957D6"/>
     <w:multiLevelType w:val="hybridMultilevel"/>
@@ -6311,7 +6335,7 @@
 </file>
 
 <file path=word/styles.xml><?xml version="1.0" encoding="utf-8"?>
-<w:styles xmlns:mc="http://schemas.openxmlformats.org/markup-compatibility/2006" xmlns:r="http://schemas.openxmlformats.org/officeDocument/2006/relationships" xmlns:w="http://schemas.openxmlformats.org/wordprocessingml/2006/main" xmlns:w14="http://schemas.microsoft.com/office/word/2010/wordml" xmlns:w15="http://schemas.microsoft.com/office/word/2012/wordml" mc:Ignorable="w14 w15">
+<w:styles xmlns:mc="http://schemas.openxmlformats.org/markup-compatibility/2006" xmlns:r="http://schemas.openxmlformats.org/officeDocument/2006/relationships" xmlns:w="http://schemas.openxmlformats.org/wordprocessingml/2006/main" xmlns:w14="http://schemas.microsoft.com/office/word/2010/wordml" xmlns:w15="http://schemas.microsoft.com/office/word/2012/wordml" xmlns:w16se="http://schemas.microsoft.com/office/word/2015/wordml/symex" mc:Ignorable="w14 w15 w16se">
   <w:docDefaults>
     <w:rPrDefault>
       <w:rPr>

</xml_diff>